<commit_message>
mmoreno - ajuste documento
</commit_message>
<xml_diff>
--- a/Actividad 2 - Mario Moreno -Camilo Moreno piñeros.docx
+++ b/Actividad 2 - Mario Moreno -Camilo Moreno piñeros.docx
@@ -1009,7 +1009,6 @@
           <w:rFonts w:ascii="Georgia" w:hAnsi="Georgia"/>
           <w:sz w:val="22"/>
           <w:szCs w:val="22"/>
-          <w:lang w:val="es-ES"/>
         </w:rPr>
       </w:pPr>
       <w:bookmarkStart w:id="0" w:name="_Toc170586431"/>
@@ -1047,6 +1046,29 @@
       </w:r>
     </w:p>
     <w:p>
+      <w:r>
+        <w:t xml:space="preserve">Repositorio :  </w:t>
+      </w:r>
+      <w:hyperlink r:id="rId8" w:history="1">
+        <w:r>
+          <w:rPr>
+            <w:rStyle w:val="Hipervnculo"/>
+            <w:rFonts w:ascii="Arial" w:hAnsi="Arial" w:cs="Arial"/>
+            <w:shd w:val="clear" w:color="auto" w:fill="FFFFFF"/>
+          </w:rPr>
+          <w:t>https://github.com/maaiacos/UnirPlataformasDesarrollo</w:t>
+        </w:r>
+      </w:hyperlink>
+      <w:r>
+        <w:rPr>
+          <w:rFonts w:ascii="Arial" w:hAnsi="Arial" w:cs="Arial"/>
+          <w:color w:val="222222"/>
+          <w:shd w:val="clear" w:color="auto" w:fill="FFFFFF"/>
+        </w:rPr>
+        <w:t xml:space="preserve"> </w:t>
+      </w:r>
+    </w:p>
+    <w:p>
       <w:pPr>
         <w:spacing w:line="360" w:lineRule="auto"/>
         <w:jc w:val="center"/>
@@ -1188,7 +1210,27 @@
           <w:szCs w:val="22"/>
           <w:lang w:val="es-ES"/>
         </w:rPr>
-        <w:t xml:space="preserve"> cuando se da click en el botón enviar pedido del segundo formulario muestra una nueva pantalla con el mensaje Pedido enviado.</w:t>
+        <w:t xml:space="preserve"> cuando se da </w:t>
+      </w:r>
+      <w:proofErr w:type="spellStart"/>
+      <w:r>
+        <w:rPr>
+          <w:rFonts w:ascii="Georgia" w:hAnsi="Georgia"/>
+          <w:sz w:val="22"/>
+          <w:szCs w:val="22"/>
+          <w:lang w:val="es-ES"/>
+        </w:rPr>
+        <w:t>click</w:t>
+      </w:r>
+      <w:proofErr w:type="spellEnd"/>
+      <w:r>
+        <w:rPr>
+          <w:rFonts w:ascii="Georgia" w:hAnsi="Georgia"/>
+          <w:sz w:val="22"/>
+          <w:szCs w:val="22"/>
+          <w:lang w:val="es-ES"/>
+        </w:rPr>
+        <w:t xml:space="preserve"> en el botón enviar pedido del segundo formulario muestra una nueva pantalla con el mensaje Pedido enviado.</w:t>
       </w:r>
     </w:p>
     <w:p>
@@ -1236,7 +1278,7 @@
                     <pic:cNvPicPr/>
                   </pic:nvPicPr>
                   <pic:blipFill>
-                    <a:blip r:embed="rId8"/>
+                    <a:blip r:embed="rId9"/>
                     <a:stretch>
                       <a:fillRect/>
                     </a:stretch>
@@ -1348,7 +1390,27 @@
           <w:szCs w:val="22"/>
           <w:lang w:val="es-ES"/>
         </w:rPr>
-        <w:t xml:space="preserve">Para el campo nombre de medicamento se realiza la validación que solo permita el ingreso de caracteres alfanuméricos y en el campo cantidad del medicamento valida ingreso numérico, para esto en el evento keypress del campo se realiza la invocación de </w:t>
+        <w:t xml:space="preserve">Para el campo nombre de medicamento se realiza la validación que solo permita el ingreso de caracteres alfanuméricos y en el campo cantidad del medicamento valida ingreso numérico, para esto en el evento </w:t>
+      </w:r>
+      <w:proofErr w:type="spellStart"/>
+      <w:r>
+        <w:rPr>
+          <w:rFonts w:ascii="Georgia" w:hAnsi="Georgia"/>
+          <w:sz w:val="22"/>
+          <w:szCs w:val="22"/>
+          <w:lang w:val="es-ES"/>
+        </w:rPr>
+        <w:t>keypress</w:t>
+      </w:r>
+      <w:proofErr w:type="spellEnd"/>
+      <w:r>
+        <w:rPr>
+          <w:rFonts w:ascii="Georgia" w:hAnsi="Georgia"/>
+          <w:sz w:val="22"/>
+          <w:szCs w:val="22"/>
+          <w:lang w:val="es-ES"/>
+        </w:rPr>
+        <w:t xml:space="preserve"> del campo se realiza la invocación de </w:t>
       </w:r>
       <w:r>
         <w:rPr>
@@ -1358,27 +1420,127 @@
           <w:lang w:val="es-ES"/>
         </w:rPr>
         <w:lastRenderedPageBreak/>
-        <w:t>un método creado que al recibir el carácter digitado valida con las funciones isDigit, isControl, Isletter.</w:t>
-      </w:r>
-    </w:p>
-    <w:p>
-      <w:pPr>
-        <w:spacing w:line="360" w:lineRule="auto"/>
-        <w:rPr>
-          <w:rFonts w:ascii="Georgia" w:hAnsi="Georgia"/>
-          <w:sz w:val="22"/>
-          <w:szCs w:val="22"/>
-          <w:lang w:val="es-ES"/>
-        </w:rPr>
-      </w:pPr>
-      <w:r>
-        <w:rPr>
-          <w:rFonts w:ascii="Georgia" w:hAnsi="Georgia"/>
-          <w:sz w:val="22"/>
-          <w:szCs w:val="22"/>
-          <w:lang w:val="es-ES"/>
-        </w:rPr>
-        <w:t>En el caso de que el carácter digitado no corresponda a uno válido se manejo la salida de errores usando el MessageBox, adicionando un mensaje predeterminado, un Título para el error Control de Datos, un botón para aceptar el mensaje y un icono de Información.</w:t>
+        <w:t xml:space="preserve">un método creado que al recibir el carácter digitado valida con las funciones </w:t>
+      </w:r>
+      <w:proofErr w:type="spellStart"/>
+      <w:r>
+        <w:rPr>
+          <w:rFonts w:ascii="Georgia" w:hAnsi="Georgia"/>
+          <w:sz w:val="22"/>
+          <w:szCs w:val="22"/>
+          <w:lang w:val="es-ES"/>
+        </w:rPr>
+        <w:t>isDigit</w:t>
+      </w:r>
+      <w:proofErr w:type="spellEnd"/>
+      <w:r>
+        <w:rPr>
+          <w:rFonts w:ascii="Georgia" w:hAnsi="Georgia"/>
+          <w:sz w:val="22"/>
+          <w:szCs w:val="22"/>
+          <w:lang w:val="es-ES"/>
+        </w:rPr>
+        <w:t xml:space="preserve">, </w:t>
+      </w:r>
+      <w:proofErr w:type="spellStart"/>
+      <w:r>
+        <w:rPr>
+          <w:rFonts w:ascii="Georgia" w:hAnsi="Georgia"/>
+          <w:sz w:val="22"/>
+          <w:szCs w:val="22"/>
+          <w:lang w:val="es-ES"/>
+        </w:rPr>
+        <w:t>isControl</w:t>
+      </w:r>
+      <w:proofErr w:type="spellEnd"/>
+      <w:r>
+        <w:rPr>
+          <w:rFonts w:ascii="Georgia" w:hAnsi="Georgia"/>
+          <w:sz w:val="22"/>
+          <w:szCs w:val="22"/>
+          <w:lang w:val="es-ES"/>
+        </w:rPr>
+        <w:t xml:space="preserve">, </w:t>
+      </w:r>
+      <w:proofErr w:type="spellStart"/>
+      <w:r>
+        <w:rPr>
+          <w:rFonts w:ascii="Georgia" w:hAnsi="Georgia"/>
+          <w:sz w:val="22"/>
+          <w:szCs w:val="22"/>
+          <w:lang w:val="es-ES"/>
+        </w:rPr>
+        <w:t>Isletter</w:t>
+      </w:r>
+      <w:proofErr w:type="spellEnd"/>
+      <w:r>
+        <w:rPr>
+          <w:rFonts w:ascii="Georgia" w:hAnsi="Georgia"/>
+          <w:sz w:val="22"/>
+          <w:szCs w:val="22"/>
+          <w:lang w:val="es-ES"/>
+        </w:rPr>
+        <w:t>.</w:t>
+      </w:r>
+    </w:p>
+    <w:p>
+      <w:pPr>
+        <w:spacing w:line="360" w:lineRule="auto"/>
+        <w:rPr>
+          <w:rFonts w:ascii="Georgia" w:hAnsi="Georgia"/>
+          <w:sz w:val="22"/>
+          <w:szCs w:val="22"/>
+          <w:lang w:val="es-ES"/>
+        </w:rPr>
+      </w:pPr>
+      <w:r>
+        <w:rPr>
+          <w:rFonts w:ascii="Georgia" w:hAnsi="Georgia"/>
+          <w:sz w:val="22"/>
+          <w:szCs w:val="22"/>
+          <w:lang w:val="es-ES"/>
+        </w:rPr>
+        <w:t xml:space="preserve">En el caso de que el carácter digitado no corresponda a uno válido se </w:t>
+      </w:r>
+      <w:proofErr w:type="spellStart"/>
+      <w:r>
+        <w:rPr>
+          <w:rFonts w:ascii="Georgia" w:hAnsi="Georgia"/>
+          <w:sz w:val="22"/>
+          <w:szCs w:val="22"/>
+          <w:lang w:val="es-ES"/>
+        </w:rPr>
+        <w:t>manejo</w:t>
+      </w:r>
+      <w:proofErr w:type="spellEnd"/>
+      <w:r>
+        <w:rPr>
+          <w:rFonts w:ascii="Georgia" w:hAnsi="Georgia"/>
+          <w:sz w:val="22"/>
+          <w:szCs w:val="22"/>
+          <w:lang w:val="es-ES"/>
+        </w:rPr>
+        <w:t xml:space="preserve"> la salida de errores usando el </w:t>
+      </w:r>
+      <w:proofErr w:type="spellStart"/>
+      <w:r>
+        <w:rPr>
+          <w:rFonts w:ascii="Georgia" w:hAnsi="Georgia"/>
+          <w:sz w:val="22"/>
+          <w:szCs w:val="22"/>
+          <w:lang w:val="es-ES"/>
+        </w:rPr>
+        <w:t>MessageBox</w:t>
+      </w:r>
+      <w:proofErr w:type="spellEnd"/>
+      <w:r>
+        <w:rPr>
+          <w:rFonts w:ascii="Georgia" w:hAnsi="Georgia"/>
+          <w:sz w:val="22"/>
+          <w:szCs w:val="22"/>
+          <w:lang w:val="es-ES"/>
+        </w:rPr>
+        <w:t>, adicionando un mensaje predeterminado, un Título para el error Control de Datos, un botón para aceptar el mensaje y un icono de Información.</w:t>
       </w:r>
     </w:p>
     <w:p>
@@ -1415,7 +1577,7 @@
                     <pic:cNvPicPr/>
                   </pic:nvPicPr>
                   <pic:blipFill>
-                    <a:blip r:embed="rId9"/>
+                    <a:blip r:embed="rId10"/>
                     <a:stretch>
                       <a:fillRect/>
                     </a:stretch>
@@ -1470,7 +1632,7 @@
                     <pic:cNvPicPr/>
                   </pic:nvPicPr>
                   <pic:blipFill>
-                    <a:blip r:embed="rId10"/>
+                    <a:blip r:embed="rId11"/>
                     <a:stretch>
                       <a:fillRect/>
                     </a:stretch>
@@ -1529,7 +1691,47 @@
           <w:lang w:val="es-ES"/>
         </w:rPr>
         <w:lastRenderedPageBreak/>
-        <w:t>En el caso de alguno de los campos no se encuentre diligenciado la salida de errores usando el MessageBox, adicionando un mensaje predeterminado para cada campo, un Título para el error Control de Datos, un botón para aceptar el mensaje y un icono de warning.</w:t>
+        <w:t xml:space="preserve">En el caso de alguno de los campos no se encuentre diligenciado la salida de errores usando el </w:t>
+      </w:r>
+      <w:proofErr w:type="spellStart"/>
+      <w:r>
+        <w:rPr>
+          <w:rFonts w:ascii="Georgia" w:hAnsi="Georgia"/>
+          <w:sz w:val="22"/>
+          <w:szCs w:val="22"/>
+          <w:lang w:val="es-ES"/>
+        </w:rPr>
+        <w:t>MessageBox</w:t>
+      </w:r>
+      <w:proofErr w:type="spellEnd"/>
+      <w:r>
+        <w:rPr>
+          <w:rFonts w:ascii="Georgia" w:hAnsi="Georgia"/>
+          <w:sz w:val="22"/>
+          <w:szCs w:val="22"/>
+          <w:lang w:val="es-ES"/>
+        </w:rPr>
+        <w:t xml:space="preserve">, adicionando un mensaje predeterminado para cada campo, un Título para el error Control de Datos, un botón para aceptar el mensaje y un icono de </w:t>
+      </w:r>
+      <w:proofErr w:type="spellStart"/>
+      <w:r>
+        <w:rPr>
+          <w:rFonts w:ascii="Georgia" w:hAnsi="Georgia"/>
+          <w:sz w:val="22"/>
+          <w:szCs w:val="22"/>
+          <w:lang w:val="es-ES"/>
+        </w:rPr>
+        <w:t>warning</w:t>
+      </w:r>
+      <w:proofErr w:type="spellEnd"/>
+      <w:r>
+        <w:rPr>
+          <w:rFonts w:ascii="Georgia" w:hAnsi="Georgia"/>
+          <w:sz w:val="22"/>
+          <w:szCs w:val="22"/>
+          <w:lang w:val="es-ES"/>
+        </w:rPr>
+        <w:t>.</w:t>
       </w:r>
     </w:p>
     <w:p>
@@ -1588,7 +1790,7 @@
                     <pic:cNvPicPr/>
                   </pic:nvPicPr>
                   <pic:blipFill>
-                    <a:blip r:embed="rId11"/>
+                    <a:blip r:embed="rId12"/>
                     <a:stretch>
                       <a:fillRect/>
                     </a:stretch>
@@ -1641,7 +1843,7 @@
                     <pic:cNvPicPr/>
                   </pic:nvPicPr>
                   <pic:blipFill>
-                    <a:blip r:embed="rId12"/>
+                    <a:blip r:embed="rId13"/>
                     <a:stretch>
                       <a:fillRect/>
                     </a:stretch>
@@ -1704,7 +1906,7 @@
                     <pic:cNvPicPr/>
                   </pic:nvPicPr>
                   <pic:blipFill>
-                    <a:blip r:embed="rId13"/>
+                    <a:blip r:embed="rId14"/>
                     <a:stretch>
                       <a:fillRect/>
                     </a:stretch>
@@ -1754,7 +1956,7 @@
                     <pic:cNvPicPr/>
                   </pic:nvPicPr>
                   <pic:blipFill>
-                    <a:blip r:embed="rId14"/>
+                    <a:blip r:embed="rId15"/>
                     <a:stretch>
                       <a:fillRect/>
                     </a:stretch>
@@ -1809,7 +2011,7 @@
                     <pic:cNvPicPr/>
                   </pic:nvPicPr>
                   <pic:blipFill>
-                    <a:blip r:embed="rId15"/>
+                    <a:blip r:embed="rId16"/>
                     <a:stretch>
                       <a:fillRect/>
                     </a:stretch>
@@ -1917,7 +2119,27 @@
           <w:szCs w:val="22"/>
           <w:lang w:val="es-ES"/>
         </w:rPr>
-        <w:t xml:space="preserve">Al dar click en el botón confirmar de la primera ventana del aplicativo se </w:t>
+        <w:t xml:space="preserve">Al dar </w:t>
+      </w:r>
+      <w:proofErr w:type="spellStart"/>
+      <w:r>
+        <w:rPr>
+          <w:rFonts w:ascii="Georgia" w:hAnsi="Georgia"/>
+          <w:sz w:val="22"/>
+          <w:szCs w:val="22"/>
+          <w:lang w:val="es-ES"/>
+        </w:rPr>
+        <w:t>click</w:t>
+      </w:r>
+      <w:proofErr w:type="spellEnd"/>
+      <w:r>
+        <w:rPr>
+          <w:rFonts w:ascii="Georgia" w:hAnsi="Georgia"/>
+          <w:sz w:val="22"/>
+          <w:szCs w:val="22"/>
+          <w:lang w:val="es-ES"/>
+        </w:rPr>
+        <w:t xml:space="preserve"> en el botón confirmar de la primera ventana del aplicativo se </w:t>
       </w:r>
       <w:r>
         <w:rPr>
@@ -1935,7 +2157,27 @@
           <w:szCs w:val="22"/>
           <w:lang w:val="es-ES"/>
         </w:rPr>
-        <w:t xml:space="preserve"> un breakpoint en la asignación de unas de las variables de trabajo que se usan.</w:t>
+        <w:t xml:space="preserve"> un </w:t>
+      </w:r>
+      <w:proofErr w:type="spellStart"/>
+      <w:r>
+        <w:rPr>
+          <w:rFonts w:ascii="Georgia" w:hAnsi="Georgia"/>
+          <w:sz w:val="22"/>
+          <w:szCs w:val="22"/>
+          <w:lang w:val="es-ES"/>
+        </w:rPr>
+        <w:t>breakpoint</w:t>
+      </w:r>
+      <w:proofErr w:type="spellEnd"/>
+      <w:r>
+        <w:rPr>
+          <w:rFonts w:ascii="Georgia" w:hAnsi="Georgia"/>
+          <w:sz w:val="22"/>
+          <w:szCs w:val="22"/>
+          <w:lang w:val="es-ES"/>
+        </w:rPr>
+        <w:t xml:space="preserve"> en la asignación de unas de las variables de trabajo que se usan.</w:t>
       </w:r>
     </w:p>
     <w:p>
@@ -1974,7 +2216,27 @@
           <w:szCs w:val="22"/>
           <w:lang w:val="es-ES"/>
         </w:rPr>
-        <w:t xml:space="preserve"> se puede agregar dando click con el botón izquierdo del mouse sobre la barra lateral izquierda en el formulario.</w:t>
+        <w:t xml:space="preserve"> se puede agregar dando </w:t>
+      </w:r>
+      <w:proofErr w:type="spellStart"/>
+      <w:r>
+        <w:rPr>
+          <w:rFonts w:ascii="Georgia" w:hAnsi="Georgia"/>
+          <w:sz w:val="22"/>
+          <w:szCs w:val="22"/>
+          <w:lang w:val="es-ES"/>
+        </w:rPr>
+        <w:t>click</w:t>
+      </w:r>
+      <w:proofErr w:type="spellEnd"/>
+      <w:r>
+        <w:rPr>
+          <w:rFonts w:ascii="Georgia" w:hAnsi="Georgia"/>
+          <w:sz w:val="22"/>
+          <w:szCs w:val="22"/>
+          <w:lang w:val="es-ES"/>
+        </w:rPr>
+        <w:t xml:space="preserve"> con el botón izquierdo del mouse sobre la barra lateral izquierda en el formulario.</w:t>
       </w:r>
     </w:p>
     <w:p>
@@ -2025,7 +2287,7 @@
                     <pic:cNvPicPr/>
                   </pic:nvPicPr>
                   <pic:blipFill>
-                    <a:blip r:embed="rId16"/>
+                    <a:blip r:embed="rId17"/>
                     <a:stretch>
                       <a:fillRect/>
                     </a:stretch>
@@ -2093,7 +2355,7 @@
                     <pic:cNvPicPr/>
                   </pic:nvPicPr>
                   <pic:blipFill>
-                    <a:blip r:embed="rId17"/>
+                    <a:blip r:embed="rId18"/>
                     <a:stretch>
                       <a:fillRect/>
                     </a:stretch>
@@ -2126,7 +2388,7 @@
       </w:pPr>
     </w:p>
     <w:sectPr>
-      <w:headerReference w:type="default" r:id="rId18"/>
+      <w:headerReference w:type="default" r:id="rId19"/>
       <w:pgSz w:w="12240" w:h="15840"/>
       <w:pgMar w:top="2016" w:right="1800" w:bottom="1440" w:left="1800" w:header="1440" w:footer="0" w:gutter="0"/>
       <w:pgNumType w:start="1"/>
@@ -3250,6 +3512,18 @@
       <w:u w:val="single"/>
     </w:rPr>
   </w:style>
+  <w:style w:type="character" w:styleId="Mencinsinresolver">
+    <w:name w:val="Unresolved Mention"/>
+    <w:basedOn w:val="Fuentedeprrafopredeter"/>
+    <w:uiPriority w:val="99"/>
+    <w:semiHidden/>
+    <w:unhideWhenUsed/>
+    <w:rsid w:val="00A13EB1"/>
+    <w:rPr>
+      <w:color w:val="605E5C"/>
+      <w:shd w:val="clear" w:color="auto" w:fill="E1DFDD"/>
+    </w:rPr>
+  </w:style>
 </w:styles>
 </file>
 

</xml_diff>